<commit_message>
proposed feature with graphviz graph
</commit_message>
<xml_diff>
--- a/CS207 Proposed Feature.docx
+++ b/CS207 Proposed Feature.docx
@@ -423,7 +423,19 @@
         <w:pStyle w:val="normal"/>
       </w:pPr>
       <w:r>
-        <w:t>Type: Bipartite</w:t>
+        <w:t>Type =</w:t>
+      </w:r>
+      <w:r>
+        <w:t xml:space="preserve"> </w:t>
+      </w:r>
+      <w:r>
+        <w:t>“</w:t>
+      </w:r>
+      <w:r>
+        <w:t>Bipartite</w:t>
+      </w:r>
+      <w:r>
+        <w:t>”:</w:t>
       </w:r>
     </w:p>
     <w:p>
@@ -439,15 +451,27 @@
         <w:pStyle w:val="normal"/>
       </w:pPr>
       <w:r>
-        <w:t>Build edges (u,1) to (v,2) if edge u is the reactant of v.</w:t>
-      </w:r>
-    </w:p>
-    <w:p>
-      <w:pPr>
-        <w:pStyle w:val="normal"/>
-      </w:pPr>
-      <w:r>
-        <w:t>Build edges (u,2) to (v,1) if edge v is the product of u.</w:t>
+        <w:t xml:space="preserve">Build edges (u,1) to (v,2) if edge u is the reactant of </w:t>
+      </w:r>
+      <w:r>
+        <w:t xml:space="preserve">equation </w:t>
+      </w:r>
+      <w:r>
+        <w:t>v.</w:t>
+      </w:r>
+    </w:p>
+    <w:p>
+      <w:pPr>
+        <w:pStyle w:val="normal"/>
+      </w:pPr>
+      <w:r>
+        <w:t xml:space="preserve">Build edges (u,2) to (v,1) if edge v is the product of </w:t>
+      </w:r>
+      <w:r>
+        <w:t xml:space="preserve">equation </w:t>
+      </w:r>
+      <w:r>
+        <w:t>u.</w:t>
       </w:r>
     </w:p>
     <w:p>
@@ -462,13 +486,92 @@
       <w:pPr>
         <w:pStyle w:val="normal"/>
       </w:pPr>
-    </w:p>
-    <w:p>
-      <w:pPr>
-        <w:pStyle w:val="normal"/>
-      </w:pPr>
-      <w:r>
-        <w:t>Type: Hierarchical</w:t>
+      <w:r>
+        <w:rPr>
+          <w:noProof/>
+          <w:lang w:val="en-US"/>
+        </w:rPr>
+        <w:drawing>
+          <wp:inline distT="0" distB="0" distL="0" distR="0" wp14:anchorId="400021E9" wp14:editId="13A44B75">
+            <wp:extent cx="2818910" cy="1680633"/>
+            <wp:effectExtent l="0" t="0" r="635" b="0"/>
+            <wp:docPr id="3" name="图片 3"/>
+            <wp:cNvGraphicFramePr>
+              <a:graphicFrameLocks xmlns:a="http://schemas.openxmlformats.org/drawingml/2006/main" noChangeAspect="1"/>
+            </wp:cNvGraphicFramePr>
+            <a:graphic xmlns:a="http://schemas.openxmlformats.org/drawingml/2006/main">
+              <a:graphicData uri="http://schemas.openxmlformats.org/drawingml/2006/picture">
+                <pic:pic xmlns:pic="http://schemas.openxmlformats.org/drawingml/2006/picture">
+                  <pic:nvPicPr>
+                    <pic:cNvPr id="0" name="Picture 3"/>
+                    <pic:cNvPicPr>
+                      <a:picLocks noChangeAspect="1" noChangeArrowheads="1"/>
+                    </pic:cNvPicPr>
+                  </pic:nvPicPr>
+                  <pic:blipFill>
+                    <a:blip r:embed="rId6">
+                      <a:extLst>
+                        <a:ext uri="{28A0092B-C50C-407E-A947-70E740481C1C}">
+                          <a14:useLocalDpi xmlns:a14="http://schemas.microsoft.com/office/drawing/2010/main" val="0"/>
+                        </a:ext>
+                      </a:extLst>
+                    </a:blip>
+                    <a:srcRect/>
+                    <a:stretch>
+                      <a:fillRect/>
+                    </a:stretch>
+                  </pic:blipFill>
+                  <pic:spPr bwMode="auto">
+                    <a:xfrm>
+                      <a:off x="0" y="0"/>
+                      <a:ext cx="2819489" cy="1680978"/>
+                    </a:xfrm>
+                    <a:prstGeom prst="rect">
+                      <a:avLst/>
+                    </a:prstGeom>
+                    <a:noFill/>
+                    <a:ln>
+                      <a:noFill/>
+                    </a:ln>
+                  </pic:spPr>
+                </pic:pic>
+              </a:graphicData>
+            </a:graphic>
+          </wp:inline>
+        </w:drawing>
+      </w:r>
+    </w:p>
+    <w:p>
+      <w:pPr>
+        <w:pStyle w:val="normal"/>
+      </w:pPr>
+    </w:p>
+    <w:p>
+      <w:pPr>
+        <w:pStyle w:val="normal"/>
+      </w:pPr>
+    </w:p>
+    <w:p>
+      <w:pPr>
+        <w:pStyle w:val="normal"/>
+      </w:pPr>
+      <w:r>
+        <w:t>Type</w:t>
+      </w:r>
+      <w:r>
+        <w:t xml:space="preserve"> =</w:t>
+      </w:r>
+      <w:r>
+        <w:t xml:space="preserve"> </w:t>
+      </w:r>
+      <w:r>
+        <w:t>“</w:t>
+      </w:r>
+      <w:r>
+        <w:t>Hierarchical</w:t>
+      </w:r>
+      <w:r>
+        <w:t>”:</w:t>
       </w:r>
     </w:p>
     <w:p>
@@ -572,6 +675,71 @@
       <w:pPr>
         <w:pStyle w:val="normal"/>
       </w:pPr>
+      <w:r>
+        <w:rPr>
+          <w:noProof/>
+          <w:lang w:val="en-US"/>
+        </w:rPr>
+        <w:lastRenderedPageBreak/>
+        <w:drawing>
+          <wp:inline distT="0" distB="0" distL="0" distR="0" wp14:anchorId="0D0A3BD1" wp14:editId="29B63FB4">
+            <wp:extent cx="1342079" cy="1536493"/>
+            <wp:effectExtent l="0" t="0" r="4445" b="0"/>
+            <wp:docPr id="1" name="图片 1"/>
+            <wp:cNvGraphicFramePr>
+              <a:graphicFrameLocks xmlns:a="http://schemas.openxmlformats.org/drawingml/2006/main" noChangeAspect="1"/>
+            </wp:cNvGraphicFramePr>
+            <a:graphic xmlns:a="http://schemas.openxmlformats.org/drawingml/2006/main">
+              <a:graphicData uri="http://schemas.openxmlformats.org/drawingml/2006/picture">
+                <pic:pic xmlns:pic="http://schemas.openxmlformats.org/drawingml/2006/picture">
+                  <pic:nvPicPr>
+                    <pic:cNvPr id="0" name="Picture 1"/>
+                    <pic:cNvPicPr>
+                      <a:picLocks noChangeAspect="1" noChangeArrowheads="1"/>
+                    </pic:cNvPicPr>
+                  </pic:nvPicPr>
+                  <pic:blipFill>
+                    <a:blip r:embed="rId7">
+                      <a:extLst>
+                        <a:ext uri="{28A0092B-C50C-407E-A947-70E740481C1C}">
+                          <a14:useLocalDpi xmlns:a14="http://schemas.microsoft.com/office/drawing/2010/main" val="0"/>
+                        </a:ext>
+                      </a:extLst>
+                    </a:blip>
+                    <a:srcRect/>
+                    <a:stretch>
+                      <a:fillRect/>
+                    </a:stretch>
+                  </pic:blipFill>
+                  <pic:spPr bwMode="auto">
+                    <a:xfrm>
+                      <a:off x="0" y="0"/>
+                      <a:ext cx="1342152" cy="1536576"/>
+                    </a:xfrm>
+                    <a:prstGeom prst="rect">
+                      <a:avLst/>
+                    </a:prstGeom>
+                    <a:noFill/>
+                    <a:ln>
+                      <a:noFill/>
+                    </a:ln>
+                  </pic:spPr>
+                </pic:pic>
+              </a:graphicData>
+            </a:graphic>
+          </wp:inline>
+        </w:drawing>
+      </w:r>
+    </w:p>
+    <w:p>
+      <w:pPr>
+        <w:pStyle w:val="normal"/>
+      </w:pPr>
+    </w:p>
+    <w:p>
+      <w:pPr>
+        <w:pStyle w:val="normal"/>
+      </w:pPr>
     </w:p>
     <w:p>
       <w:pPr>
@@ -632,6 +800,65 @@
       <w:pPr>
         <w:pStyle w:val="normal"/>
       </w:pPr>
+      <w:r>
+        <w:tab/>
+        <w:t>Set start species / end species for the graph.</w:t>
+      </w:r>
+    </w:p>
+    <w:p>
+      <w:pPr>
+        <w:pStyle w:val="normal"/>
+      </w:pPr>
+      <w:r>
+        <w:drawing>
+          <wp:inline distT="0" distB="0" distL="0" distR="0" wp14:anchorId="15076511" wp14:editId="57BD08C7">
+            <wp:extent cx="1485900" cy="2511878"/>
+            <wp:effectExtent l="0" t="0" r="0" b="3175"/>
+            <wp:docPr id="2" name="图片 2"/>
+            <wp:cNvGraphicFramePr>
+              <a:graphicFrameLocks xmlns:a="http://schemas.openxmlformats.org/drawingml/2006/main" noChangeAspect="1"/>
+            </wp:cNvGraphicFramePr>
+            <a:graphic xmlns:a="http://schemas.openxmlformats.org/drawingml/2006/main">
+              <a:graphicData uri="http://schemas.openxmlformats.org/drawingml/2006/picture">
+                <pic:pic xmlns:pic="http://schemas.openxmlformats.org/drawingml/2006/picture">
+                  <pic:nvPicPr>
+                    <pic:cNvPr id="0" name="Picture 2"/>
+                    <pic:cNvPicPr>
+                      <a:picLocks noChangeAspect="1" noChangeArrowheads="1"/>
+                    </pic:cNvPicPr>
+                  </pic:nvPicPr>
+                  <pic:blipFill>
+                    <a:blip r:embed="rId8">
+                      <a:extLst>
+                        <a:ext uri="{28A0092B-C50C-407E-A947-70E740481C1C}">
+                          <a14:useLocalDpi xmlns:a14="http://schemas.microsoft.com/office/drawing/2010/main" val="0"/>
+                        </a:ext>
+                      </a:extLst>
+                    </a:blip>
+                    <a:srcRect/>
+                    <a:stretch>
+                      <a:fillRect/>
+                    </a:stretch>
+                  </pic:blipFill>
+                  <pic:spPr bwMode="auto">
+                    <a:xfrm>
+                      <a:off x="0" y="0"/>
+                      <a:ext cx="1486273" cy="2512508"/>
+                    </a:xfrm>
+                    <a:prstGeom prst="rect">
+                      <a:avLst/>
+                    </a:prstGeom>
+                    <a:noFill/>
+                    <a:ln>
+                      <a:noFill/>
+                    </a:ln>
+                  </pic:spPr>
+                </pic:pic>
+              </a:graphicData>
+            </a:graphic>
+          </wp:inline>
+        </w:drawing>
+      </w:r>
     </w:p>
     <w:p>
       <w:pPr>
@@ -664,24 +891,48 @@
         <w:pStyle w:val="normal"/>
       </w:pPr>
       <w:r>
-        <w:lastRenderedPageBreak/>
         <w:t>plot</w:t>
       </w:r>
       <w:r>
-        <w:t>_revolution(graph, type, time_range)</w:t>
-      </w:r>
-    </w:p>
-    <w:p>
-      <w:pPr>
-        <w:pStyle w:val="normal"/>
-      </w:pPr>
-      <w:r>
-        <w:t xml:space="preserve">plot the initial, intermidiate and final state of a graph within time_range to get the change of concentration </w:t>
+        <w:t>_</w:t>
+      </w:r>
+      <w:r>
+        <w:t>evolution(graph, type, time_range)</w:t>
+      </w:r>
+    </w:p>
+    <w:p>
+      <w:pPr>
+        <w:pStyle w:val="normal"/>
+      </w:pPr>
+      <w:r>
+        <w:t xml:space="preserve">plot the initial, intermidiate and final state of a graph within time_range to </w:t>
+      </w:r>
+      <w:r>
+        <w:t>get the change of concentration</w:t>
       </w:r>
       <w:bookmarkStart w:id="0" w:name="_GoBack"/>
       <w:bookmarkEnd w:id="0"/>
       <w:r>
         <w:t>.</w:t>
+      </w:r>
+    </w:p>
+    <w:p>
+      <w:pPr>
+        <w:pStyle w:val="normal"/>
+      </w:pPr>
+      <w:r>
+        <w:t xml:space="preserve">require ODE solver to calculate </w:t>
+      </w:r>
+      <w:r>
+        <w:t>concentration (and/or progress rate)</w:t>
+      </w:r>
+    </w:p>
+    <w:p>
+      <w:pPr>
+        <w:pStyle w:val="normal"/>
+      </w:pPr>
+      <w:r>
+        <w:t>plot three different graph with same graph structure but different node size (and/or edge weight)</w:t>
       </w:r>
     </w:p>
     <w:sectPr>
@@ -1265,6 +1516,36 @@
       <w:szCs w:val="30"/>
     </w:rPr>
   </w:style>
+  <w:style w:type="paragraph" w:styleId="a5">
+    <w:name w:val="Balloon Text"/>
+    <w:basedOn w:val="a"/>
+    <w:link w:val="a6"/>
+    <w:uiPriority w:val="99"/>
+    <w:semiHidden/>
+    <w:unhideWhenUsed/>
+    <w:rsid w:val="002B48E3"/>
+    <w:pPr>
+      <w:spacing w:line="240" w:lineRule="auto"/>
+    </w:pPr>
+    <w:rPr>
+      <w:rFonts w:ascii="Lucida Grande" w:hAnsi="Lucida Grande" w:cs="Lucida Grande"/>
+      <w:sz w:val="18"/>
+      <w:szCs w:val="18"/>
+    </w:rPr>
+  </w:style>
+  <w:style w:type="character" w:customStyle="1" w:styleId="a6">
+    <w:name w:val="批注框文本字符"/>
+    <w:basedOn w:val="a0"/>
+    <w:link w:val="a5"/>
+    <w:uiPriority w:val="99"/>
+    <w:semiHidden/>
+    <w:rsid w:val="002B48E3"/>
+    <w:rPr>
+      <w:rFonts w:ascii="Lucida Grande" w:hAnsi="Lucida Grande" w:cs="Lucida Grande"/>
+      <w:sz w:val="18"/>
+      <w:szCs w:val="18"/>
+    </w:rPr>
+  </w:style>
 </w:styles>
 </file>
 
@@ -1600,6 +1881,36 @@
       <w:color w:val="666666"/>
       <w:sz w:val="30"/>
       <w:szCs w:val="30"/>
+    </w:rPr>
+  </w:style>
+  <w:style w:type="paragraph" w:styleId="a5">
+    <w:name w:val="Balloon Text"/>
+    <w:basedOn w:val="a"/>
+    <w:link w:val="a6"/>
+    <w:uiPriority w:val="99"/>
+    <w:semiHidden/>
+    <w:unhideWhenUsed/>
+    <w:rsid w:val="002B48E3"/>
+    <w:pPr>
+      <w:spacing w:line="240" w:lineRule="auto"/>
+    </w:pPr>
+    <w:rPr>
+      <w:rFonts w:ascii="Lucida Grande" w:hAnsi="Lucida Grande" w:cs="Lucida Grande"/>
+      <w:sz w:val="18"/>
+      <w:szCs w:val="18"/>
+    </w:rPr>
+  </w:style>
+  <w:style w:type="character" w:customStyle="1" w:styleId="a6">
+    <w:name w:val="批注框文本字符"/>
+    <w:basedOn w:val="a0"/>
+    <w:link w:val="a5"/>
+    <w:uiPriority w:val="99"/>
+    <w:semiHidden/>
+    <w:rsid w:val="002B48E3"/>
+    <w:rPr>
+      <w:rFonts w:ascii="Lucida Grande" w:hAnsi="Lucida Grande" w:cs="Lucida Grande"/>
+      <w:sz w:val="18"/>
+      <w:szCs w:val="18"/>
     </w:rPr>
   </w:style>
 </w:styles>

</xml_diff>